<commit_message>
Adds PDF of Docx flat version
</commit_message>
<xml_diff>
--- a/Dan_Edens_Automation_Software_Engineer_flat_resume.docx
+++ b/Dan_Edens_Automation_Software_Engineer_flat_resume.docx
@@ -66,7 +66,14 @@
       <w:r>
         <w:rPr/>
         <w:br/>
-        <w:t>QA Automation Engineer</w:t>
+      </w:r>
+      <w:r>
+        <w:rPr/>
+        <w:t xml:space="preserve">Automation </w:t>
+      </w:r>
+      <w:r>
+        <w:rPr/>
+        <w:t>Engineer</w:t>
         <w:br/>
         <w:t>Project Manager</w:t>
         <w:br/>
@@ -79,13 +86,7 @@
           <w:rPr>
             <w:rStyle w:val="InternetLink"/>
           </w:rPr>
-          <w:t xml:space="preserve">&gt; </w:t>
-        </w:r>
-        <w:r>
-          <w:rPr>
-            <w:rStyle w:val="InternetLink"/>
-          </w:rPr>
-          <w:t>Full Live Version of this Resume can be found here</w:t>
+          <w:t>&gt; Full Live Version of this Resume can be found here</w:t>
         </w:r>
       </w:hyperlink>
       <w:r>
@@ -241,6 +242,10 @@
     <w:p>
       <w:pPr>
         <w:pStyle w:val="Heading2"/>
+        <w:numPr>
+          <w:ilvl w:val="1"/>
+          <w:numId w:val="1"/>
+        </w:numPr>
         <w:bidi w:val="0"/>
         <w:jc w:val="left"/>
         <w:rPr/>
@@ -254,6 +259,10 @@
     <w:p>
       <w:pPr>
         <w:pStyle w:val="Heading3"/>
+        <w:numPr>
+          <w:ilvl w:val="2"/>
+          <w:numId w:val="1"/>
+        </w:numPr>
         <w:bidi w:val="0"/>
         <w:jc w:val="left"/>
         <w:rPr/>
@@ -429,24 +438,34 @@
         </w:rPr>
       </w:pPr>
       <w:r>
-        <w:rPr/>
-      </w:r>
-    </w:p>
-    <w:p>
-      <w:pPr>
-        <w:pStyle w:val="PreformattedText"/>
-        <w:bidi w:val="0"/>
-        <w:jc w:val="left"/>
-        <w:rPr>
-          <w:b/>
+        <w:rPr>
           <w:b/>
           <w:bCs/>
           <w:sz w:val="24"/>
           <w:szCs w:val="24"/>
         </w:rPr>
-      </w:pPr>
-      <w:r>
-        <w:rPr/>
+      </w:r>
+    </w:p>
+    <w:p>
+      <w:pPr>
+        <w:pStyle w:val="PreformattedText"/>
+        <w:bidi w:val="0"/>
+        <w:jc w:val="left"/>
+        <w:rPr>
+          <w:b/>
+          <w:b/>
+          <w:bCs/>
+          <w:sz w:val="24"/>
+          <w:szCs w:val="24"/>
+        </w:rPr>
+      </w:pPr>
+      <w:r>
+        <w:rPr>
+          <w:b/>
+          <w:bCs/>
+          <w:sz w:val="24"/>
+          <w:szCs w:val="24"/>
+        </w:rPr>
       </w:r>
     </w:p>
     <w:p>
@@ -760,16 +779,7 @@
           <w:sz w:val="24"/>
           <w:szCs w:val="24"/>
         </w:rPr>
-        <w:t>F</w:t>
-      </w:r>
-      <w:r>
-        <w:rPr>
-          <w:b/>
-          <w:bCs/>
-          <w:sz w:val="24"/>
-          <w:szCs w:val="24"/>
-        </w:rPr>
-        <w:t>uji Vegetable Oil Tunneling</w:t>
+        <w:t>Fuji Vegetable Oil Tunneling</w:t>
       </w:r>
       <w:r>
         <w:rPr/>
@@ -1231,6 +1241,7 @@
       <w:pgNumType w:fmt="decimal"/>
       <w:formProt w:val="false"/>
       <w:textDirection w:val="lrTb"/>
+      <w:docGrid w:type="default" w:linePitch="100" w:charSpace="0"/>
     </w:sectPr>
   </w:body>
 </w:document>
@@ -1257,7 +1268,6 @@
   <w:abstractNum w:abstractNumId="1">
     <w:lvl w:ilvl="0">
       <w:start w:val="1"/>
-      <w:pStyle w:val="Heading1"/>
       <w:numFmt w:val="none"/>
       <w:suff w:val="nothing"/>
       <w:lvlText w:val=""/>
@@ -1268,10 +1278,10 @@
         </w:tabs>
         <w:ind w:left="0" w:hanging="0"/>
       </w:pPr>
+      <w:rPr/>
     </w:lvl>
     <w:lvl w:ilvl="1">
       <w:start w:val="1"/>
-      <w:pStyle w:val="Heading2"/>
       <w:numFmt w:val="none"/>
       <w:suff w:val="nothing"/>
       <w:lvlText w:val=""/>
@@ -1282,10 +1292,10 @@
         </w:tabs>
         <w:ind w:left="0" w:hanging="0"/>
       </w:pPr>
+      <w:rPr/>
     </w:lvl>
     <w:lvl w:ilvl="2">
       <w:start w:val="1"/>
-      <w:pStyle w:val="Heading3"/>
       <w:numFmt w:val="none"/>
       <w:suff w:val="nothing"/>
       <w:lvlText w:val=""/>
@@ -1296,6 +1306,7 @@
         </w:tabs>
         <w:ind w:left="0" w:hanging="0"/>
       </w:pPr>
+      <w:rPr/>
     </w:lvl>
     <w:lvl w:ilvl="3">
       <w:start w:val="1"/>
@@ -1309,6 +1320,7 @@
         </w:tabs>
         <w:ind w:left="0" w:hanging="0"/>
       </w:pPr>
+      <w:rPr/>
     </w:lvl>
     <w:lvl w:ilvl="4">
       <w:start w:val="1"/>
@@ -1322,6 +1334,7 @@
         </w:tabs>
         <w:ind w:left="0" w:hanging="0"/>
       </w:pPr>
+      <w:rPr/>
     </w:lvl>
     <w:lvl w:ilvl="5">
       <w:start w:val="1"/>
@@ -1335,6 +1348,7 @@
         </w:tabs>
         <w:ind w:left="0" w:hanging="0"/>
       </w:pPr>
+      <w:rPr/>
     </w:lvl>
     <w:lvl w:ilvl="6">
       <w:start w:val="1"/>
@@ -1348,6 +1362,7 @@
         </w:tabs>
         <w:ind w:left="0" w:hanging="0"/>
       </w:pPr>
+      <w:rPr/>
     </w:lvl>
     <w:lvl w:ilvl="7">
       <w:start w:val="1"/>
@@ -1361,6 +1376,7 @@
         </w:tabs>
         <w:ind w:left="0" w:hanging="0"/>
       </w:pPr>
+      <w:rPr/>
     </w:lvl>
     <w:lvl w:ilvl="8">
       <w:start w:val="1"/>
@@ -1374,10 +1390,133 @@
         </w:tabs>
         <w:ind w:left="0" w:hanging="0"/>
       </w:pPr>
+      <w:rPr/>
+    </w:lvl>
+  </w:abstractNum>
+  <w:abstractNum w:abstractNumId="2">
+    <w:lvl w:ilvl="0">
+      <w:start w:val="1"/>
+      <w:numFmt w:val="none"/>
+      <w:suff w:val="nothing"/>
+      <w:lvlText w:val=""/>
+      <w:lvlJc w:val="left"/>
+      <w:pPr>
+        <w:tabs>
+          <w:tab w:val="num" w:pos="0"/>
+        </w:tabs>
+        <w:ind w:left="0" w:hanging="0"/>
+      </w:pPr>
+    </w:lvl>
+    <w:lvl w:ilvl="1">
+      <w:start w:val="1"/>
+      <w:numFmt w:val="none"/>
+      <w:suff w:val="nothing"/>
+      <w:lvlText w:val=""/>
+      <w:lvlJc w:val="left"/>
+      <w:pPr>
+        <w:tabs>
+          <w:tab w:val="num" w:pos="0"/>
+        </w:tabs>
+        <w:ind w:left="0" w:hanging="0"/>
+      </w:pPr>
+    </w:lvl>
+    <w:lvl w:ilvl="2">
+      <w:start w:val="1"/>
+      <w:numFmt w:val="none"/>
+      <w:suff w:val="nothing"/>
+      <w:lvlText w:val=""/>
+      <w:lvlJc w:val="left"/>
+      <w:pPr>
+        <w:tabs>
+          <w:tab w:val="num" w:pos="0"/>
+        </w:tabs>
+        <w:ind w:left="0" w:hanging="0"/>
+      </w:pPr>
+    </w:lvl>
+    <w:lvl w:ilvl="3">
+      <w:start w:val="1"/>
+      <w:numFmt w:val="none"/>
+      <w:suff w:val="nothing"/>
+      <w:lvlText w:val=""/>
+      <w:lvlJc w:val="left"/>
+      <w:pPr>
+        <w:tabs>
+          <w:tab w:val="num" w:pos="0"/>
+        </w:tabs>
+        <w:ind w:left="0" w:hanging="0"/>
+      </w:pPr>
+    </w:lvl>
+    <w:lvl w:ilvl="4">
+      <w:start w:val="1"/>
+      <w:numFmt w:val="none"/>
+      <w:suff w:val="nothing"/>
+      <w:lvlText w:val=""/>
+      <w:lvlJc w:val="left"/>
+      <w:pPr>
+        <w:tabs>
+          <w:tab w:val="num" w:pos="0"/>
+        </w:tabs>
+        <w:ind w:left="0" w:hanging="0"/>
+      </w:pPr>
+    </w:lvl>
+    <w:lvl w:ilvl="5">
+      <w:start w:val="1"/>
+      <w:numFmt w:val="none"/>
+      <w:suff w:val="nothing"/>
+      <w:lvlText w:val=""/>
+      <w:lvlJc w:val="left"/>
+      <w:pPr>
+        <w:tabs>
+          <w:tab w:val="num" w:pos="0"/>
+        </w:tabs>
+        <w:ind w:left="0" w:hanging="0"/>
+      </w:pPr>
+    </w:lvl>
+    <w:lvl w:ilvl="6">
+      <w:start w:val="1"/>
+      <w:numFmt w:val="none"/>
+      <w:suff w:val="nothing"/>
+      <w:lvlText w:val=""/>
+      <w:lvlJc w:val="left"/>
+      <w:pPr>
+        <w:tabs>
+          <w:tab w:val="num" w:pos="0"/>
+        </w:tabs>
+        <w:ind w:left="0" w:hanging="0"/>
+      </w:pPr>
+    </w:lvl>
+    <w:lvl w:ilvl="7">
+      <w:start w:val="1"/>
+      <w:numFmt w:val="none"/>
+      <w:suff w:val="nothing"/>
+      <w:lvlText w:val=""/>
+      <w:lvlJc w:val="left"/>
+      <w:pPr>
+        <w:tabs>
+          <w:tab w:val="num" w:pos="0"/>
+        </w:tabs>
+        <w:ind w:left="0" w:hanging="0"/>
+      </w:pPr>
+    </w:lvl>
+    <w:lvl w:ilvl="8">
+      <w:start w:val="1"/>
+      <w:numFmt w:val="none"/>
+      <w:suff w:val="nothing"/>
+      <w:lvlText w:val=""/>
+      <w:lvlJc w:val="left"/>
+      <w:pPr>
+        <w:tabs>
+          <w:tab w:val="num" w:pos="0"/>
+        </w:tabs>
+        <w:ind w:left="0" w:hanging="0"/>
+      </w:pPr>
     </w:lvl>
   </w:abstractNum>
   <w:num w:numId="1">
     <w:abstractNumId w:val="1"/>
+  </w:num>
+  <w:num w:numId="2">
+    <w:abstractNumId w:val="2"/>
   </w:num>
 </w:numbering>
 </file>
@@ -1404,11 +1543,15 @@
     <w:qFormat/>
     <w:pPr>
       <w:widowControl w:val="false"/>
+      <w:suppressAutoHyphens w:val="true"/>
       <w:bidi w:val="0"/>
+      <w:spacing w:before="0" w:after="0"/>
+      <w:jc w:val="left"/>
     </w:pPr>
     <w:rPr>
       <w:rFonts w:ascii="Liberation Serif" w:hAnsi="Liberation Serif" w:eastAsia="NSimSun" w:cs="Lucida Sans"/>
       <w:color w:val="auto"/>
+      <w:kern w:val="0"/>
       <w:sz w:val="24"/>
       <w:szCs w:val="24"/>
       <w:lang w:val="en-US" w:eastAsia="zh-CN" w:bidi="hi-IN"/>

</xml_diff>

<commit_message>
fIxes Minim End month typo
</commit_message>
<xml_diff>
--- a/Dan_Edens_Automation_Software_Engineer_flat_resume.docx
+++ b/Dan_Edens_Automation_Software_Engineer_flat_resume.docx
@@ -279,7 +279,25 @@
           <w:sz w:val="20"/>
           <w:szCs w:val="20"/>
         </w:rPr>
-        <w:t>09/2022 - 10/2023</w:t>
+        <w:t xml:space="preserve">09/2022 - </w:t>
+      </w:r>
+      <w:r>
+        <w:rPr>
+          <w:b w:val="false"/>
+          <w:bCs w:val="false"/>
+          <w:sz w:val="20"/>
+          <w:szCs w:val="20"/>
+        </w:rPr>
+        <w:t>9</w:t>
+      </w:r>
+      <w:r>
+        <w:rPr>
+          <w:b w:val="false"/>
+          <w:bCs w:val="false"/>
+          <w:sz w:val="20"/>
+          <w:szCs w:val="20"/>
+        </w:rPr>
+        <w:t>/2023</w:t>
       </w:r>
       <w:r>
         <w:rPr/>

</xml_diff>

<commit_message>
adds 2 more course certificates
</commit_message>
<xml_diff>
--- a/Dan_Edens_Automation_Software_Engineer_flat_resume.docx
+++ b/Dan_Edens_Automation_Software_Engineer_flat_resume.docx
@@ -291,15 +291,7 @@
         <w:t>Seasoned QA Automation Engineer dedicated to ensuring product quality through rigorous testing. My role involves:</w:t>
         <w:br/>
         <w:br/>
-        <w:t xml:space="preserve">- Automated testing of firmware, </w:t>
-      </w:r>
-      <w:r>
-        <w:rPr/>
-        <w:t>G</w:t>
-      </w:r>
-      <w:r>
-        <w:rPr/>
-        <w:t>UI’s, and mobile apps.</w:t>
+        <w:t>- Automated testing of firmware, GUI’s, and mobile apps.</w:t>
         <w:br/>
         <w:t>- Bug reporting, verification, and regression testing.</w:t>
         <w:br/>
@@ -423,6 +415,28 @@
       </w:pPr>
       <w:r>
         <w:rPr/>
+      </w:r>
+    </w:p>
+    <w:p>
+      <w:pPr>
+        <w:pStyle w:val="PreformattedText"/>
+        <w:bidi w:val="0"/>
+        <w:jc w:val="left"/>
+        <w:rPr>
+          <w:b/>
+          <w:b/>
+          <w:bCs/>
+          <w:sz w:val="24"/>
+          <w:szCs w:val="24"/>
+        </w:rPr>
+      </w:pPr>
+      <w:r>
+        <w:rPr>
+          <w:b/>
+          <w:bCs/>
+          <w:sz w:val="24"/>
+          <w:szCs w:val="24"/>
+        </w:rPr>
       </w:r>
     </w:p>
     <w:p>
@@ -1154,58 +1168,78 @@
         </w:rPr>
       </w:pPr>
       <w:r>
-        <w:rPr/>
-      </w:r>
-    </w:p>
-    <w:p>
-      <w:pPr>
-        <w:pStyle w:val="PreformattedText"/>
-        <w:bidi w:val="0"/>
-        <w:jc w:val="left"/>
-        <w:rPr>
-          <w:b/>
-          <w:b/>
-          <w:bCs/>
-          <w:sz w:val="24"/>
-          <w:szCs w:val="24"/>
-        </w:rPr>
-      </w:pPr>
-      <w:r>
-        <w:rPr/>
-      </w:r>
-    </w:p>
-    <w:p>
-      <w:pPr>
-        <w:pStyle w:val="PreformattedText"/>
-        <w:bidi w:val="0"/>
-        <w:jc w:val="left"/>
-        <w:rPr>
-          <w:b/>
-          <w:b/>
-          <w:bCs/>
-          <w:sz w:val="24"/>
-          <w:szCs w:val="24"/>
-        </w:rPr>
-      </w:pPr>
-      <w:r>
-        <w:rPr/>
-      </w:r>
-    </w:p>
-    <w:p>
-      <w:pPr>
-        <w:pStyle w:val="PreformattedText"/>
-        <w:bidi w:val="0"/>
-        <w:jc w:val="left"/>
-        <w:rPr>
-          <w:b/>
-          <w:b/>
-          <w:bCs/>
-          <w:sz w:val="24"/>
-          <w:szCs w:val="24"/>
-        </w:rPr>
-      </w:pPr>
-      <w:r>
-        <w:rPr/>
+        <w:rPr>
+          <w:b/>
+          <w:bCs/>
+          <w:sz w:val="24"/>
+          <w:szCs w:val="24"/>
+        </w:rPr>
+      </w:r>
+    </w:p>
+    <w:p>
+      <w:pPr>
+        <w:pStyle w:val="PreformattedText"/>
+        <w:bidi w:val="0"/>
+        <w:jc w:val="left"/>
+        <w:rPr>
+          <w:b/>
+          <w:b/>
+          <w:bCs/>
+          <w:sz w:val="24"/>
+          <w:szCs w:val="24"/>
+        </w:rPr>
+      </w:pPr>
+      <w:r>
+        <w:rPr>
+          <w:b/>
+          <w:bCs/>
+          <w:sz w:val="24"/>
+          <w:szCs w:val="24"/>
+        </w:rPr>
+      </w:r>
+    </w:p>
+    <w:p>
+      <w:pPr>
+        <w:pStyle w:val="PreformattedText"/>
+        <w:bidi w:val="0"/>
+        <w:jc w:val="left"/>
+        <w:rPr>
+          <w:b/>
+          <w:b/>
+          <w:bCs/>
+          <w:sz w:val="24"/>
+          <w:szCs w:val="24"/>
+        </w:rPr>
+      </w:pPr>
+      <w:r>
+        <w:rPr>
+          <w:b/>
+          <w:bCs/>
+          <w:sz w:val="24"/>
+          <w:szCs w:val="24"/>
+        </w:rPr>
+      </w:r>
+    </w:p>
+    <w:p>
+      <w:pPr>
+        <w:pStyle w:val="PreformattedText"/>
+        <w:bidi w:val="0"/>
+        <w:jc w:val="left"/>
+        <w:rPr>
+          <w:b/>
+          <w:b/>
+          <w:bCs/>
+          <w:sz w:val="24"/>
+          <w:szCs w:val="24"/>
+        </w:rPr>
+      </w:pPr>
+      <w:r>
+        <w:rPr>
+          <w:b/>
+          <w:bCs/>
+          <w:sz w:val="24"/>
+          <w:szCs w:val="24"/>
+        </w:rPr>
       </w:r>
     </w:p>
     <w:p>
@@ -1262,14 +1296,7 @@
         <w:t>- Deployed Piezometers and Tiltmeters 40 feet underwater on the Dam's slab.</w:t>
         <w:br/>
         <w:br/>
-        <w:t xml:space="preserve">## </w:t>
-      </w:r>
-      <w:r>
-        <w:rPr/>
-        <w:t>Web Links</w:t>
-      </w:r>
-      <w:r>
-        <w:rPr/>
+        <w:t>## Web Links</w:t>
         <w:br/>
         <w:t xml:space="preserve">- </w:t>
       </w:r>

</xml_diff>